<commit_message>
Minor update to ethics and use case
</commit_message>
<xml_diff>
--- a/Documentation/Use Case.docx
+++ b/Documentation/Use Case.docx
@@ -659,12 +659,6 @@
           <w:webHidden/>
         </w:rPr>
         <w:tab/>
-      </w:r>
-      <w:r>
-        <w:rPr>
-          <w:noProof/>
-          <w:webHidden/>
-        </w:rPr>
         <w:t>5</w:t>
       </w:r>
     </w:p>
@@ -696,12 +690,6 @@
           <w:webHidden/>
         </w:rPr>
         <w:tab/>
-      </w:r>
-      <w:r>
-        <w:rPr>
-          <w:noProof/>
-          <w:webHidden/>
-        </w:rPr>
         <w:t>5</w:t>
       </w:r>
       <w:r>
@@ -885,12 +873,6 @@
           <w:webHidden/>
         </w:rPr>
         <w:tab/>
-      </w:r>
-      <w:r>
-        <w:rPr>
-          <w:noProof/>
-          <w:webHidden/>
-        </w:rPr>
         <w:t>6</w:t>
       </w:r>
     </w:p>
@@ -923,12 +905,6 @@
           <w:webHidden/>
         </w:rPr>
         <w:tab/>
-      </w:r>
-      <w:r>
-        <w:rPr>
-          <w:noProof/>
-          <w:webHidden/>
-        </w:rPr>
         <w:t>6</w:t>
       </w:r>
     </w:p>
@@ -967,12 +943,6 @@
           <w:webHidden/>
         </w:rPr>
         <w:tab/>
-      </w:r>
-      <w:r>
-        <w:rPr>
-          <w:noProof/>
-          <w:webHidden/>
-        </w:rPr>
         <w:t>7</w:t>
       </w:r>
     </w:p>
@@ -995,8 +965,6 @@
         <w:tab/>
         <w:t>A3</w:t>
       </w:r>
-      <w:bookmarkStart w:id="0" w:name="_GoBack"/>
-      <w:bookmarkEnd w:id="0"/>
       <w:r>
         <w:rPr>
           <w:noProof/>
@@ -1009,12 +977,6 @@
           <w:webHidden/>
         </w:rPr>
         <w:tab/>
-      </w:r>
-      <w:r>
-        <w:rPr>
-          <w:noProof/>
-          <w:webHidden/>
-        </w:rPr>
         <w:t>7</w:t>
       </w:r>
     </w:p>
@@ -1400,101 +1362,101 @@
       <w:pPr>
         <w:pStyle w:val="ActorsHeading"/>
       </w:pPr>
-      <w:bookmarkStart w:id="1" w:name="_Toc313868572"/>
+      <w:bookmarkStart w:id="0" w:name="_Toc313868572"/>
       <w:r>
         <w:t>Actors</w:t>
       </w:r>
+      <w:bookmarkEnd w:id="0"/>
+    </w:p>
+    <w:p>
+      <w:pPr>
+        <w:rPr>
+          <w:rFonts w:ascii="Times New Roman" w:hAnsi="Times New Roman" w:cs="Times New Roman"/>
+        </w:rPr>
+      </w:pPr>
+    </w:p>
+    <w:p>
+      <w:pPr>
+        <w:rPr>
+          <w:rFonts w:ascii="Times New Roman" w:hAnsi="Times New Roman" w:cs="Times New Roman"/>
+        </w:rPr>
+      </w:pPr>
+      <w:r>
+        <w:rPr>
+          <w:rFonts w:ascii="Times New Roman" w:hAnsi="Times New Roman" w:cs="Times New Roman"/>
+        </w:rPr>
+        <w:t xml:space="preserve">The following actors are involved in this use case: </w:t>
+      </w:r>
+      <w:r>
+        <w:rPr>
+          <w:rFonts w:ascii="Times New Roman" w:hAnsi="Times New Roman" w:cs="Times New Roman"/>
+        </w:rPr>
+        <w:t>User</w:t>
+      </w:r>
+    </w:p>
+    <w:p>
+      <w:pPr>
+        <w:rPr>
+          <w:szCs w:val="20"/>
+        </w:rPr>
+      </w:pPr>
+    </w:p>
+    <w:p>
+      <w:pPr>
+        <w:pStyle w:val="BriefDescriptionHeading"/>
+      </w:pPr>
+      <w:bookmarkStart w:id="1" w:name="_Toc313868573"/>
+      <w:r>
+        <w:t>Brief Description</w:t>
+      </w:r>
       <w:bookmarkEnd w:id="1"/>
     </w:p>
-    <w:p>
-      <w:pPr>
-        <w:rPr>
-          <w:rFonts w:ascii="Times New Roman" w:hAnsi="Times New Roman" w:cs="Times New Roman"/>
-        </w:rPr>
-      </w:pPr>
-    </w:p>
-    <w:p>
-      <w:pPr>
-        <w:rPr>
-          <w:rFonts w:ascii="Times New Roman" w:hAnsi="Times New Roman" w:cs="Times New Roman"/>
-        </w:rPr>
-      </w:pPr>
-      <w:r>
-        <w:rPr>
-          <w:rFonts w:ascii="Times New Roman" w:hAnsi="Times New Roman" w:cs="Times New Roman"/>
-        </w:rPr>
-        <w:t xml:space="preserve">The following actors are involved in this use case: </w:t>
-      </w:r>
-      <w:r>
-        <w:rPr>
-          <w:rFonts w:ascii="Times New Roman" w:hAnsi="Times New Roman" w:cs="Times New Roman"/>
-        </w:rPr>
-        <w:t>User</w:t>
-      </w:r>
-    </w:p>
-    <w:p>
-      <w:pPr>
-        <w:rPr>
-          <w:szCs w:val="20"/>
-        </w:rPr>
-      </w:pPr>
-    </w:p>
-    <w:p>
-      <w:pPr>
-        <w:pStyle w:val="BriefDescriptionHeading"/>
-      </w:pPr>
-      <w:bookmarkStart w:id="2" w:name="_Toc313868573"/>
-      <w:r>
-        <w:t>Brief Description</w:t>
+    <w:p/>
+    <w:p>
+      <w:pPr>
+        <w:rPr>
+          <w:rFonts w:ascii="Times New Roman" w:hAnsi="Times New Roman" w:cs="Times New Roman"/>
+          <w:szCs w:val="20"/>
+        </w:rPr>
+      </w:pPr>
+      <w:r>
+        <w:rPr>
+          <w:rFonts w:ascii="Times New Roman" w:hAnsi="Times New Roman" w:cs="Times New Roman"/>
+          <w:szCs w:val="20"/>
+        </w:rPr>
+        <w:t xml:space="preserve">Allows </w:t>
+      </w:r>
+      <w:r>
+        <w:rPr>
+          <w:rFonts w:ascii="Times New Roman" w:hAnsi="Times New Roman" w:cs="Times New Roman"/>
+          <w:szCs w:val="20"/>
+        </w:rPr>
+        <w:t>the user to explore the encryption function</w:t>
+      </w:r>
+      <w:r>
+        <w:rPr>
+          <w:rFonts w:ascii="Times New Roman" w:hAnsi="Times New Roman" w:cs="Times New Roman"/>
+          <w:szCs w:val="20"/>
+        </w:rPr>
+        <w:t>.</w:t>
+      </w:r>
+    </w:p>
+    <w:p>
+      <w:pPr>
+        <w:rPr>
+          <w:szCs w:val="20"/>
+        </w:rPr>
+      </w:pPr>
+    </w:p>
+    <w:p>
+      <w:pPr>
+        <w:pStyle w:val="BasicFlowHeading"/>
+      </w:pPr>
+      <w:bookmarkStart w:id="2" w:name="_Toc313868574"/>
+      <w:r>
+        <w:t>Basic Flow of Events</w:t>
       </w:r>
       <w:bookmarkEnd w:id="2"/>
-    </w:p>
-    <w:p/>
-    <w:p>
-      <w:pPr>
-        <w:rPr>
-          <w:rFonts w:ascii="Times New Roman" w:hAnsi="Times New Roman" w:cs="Times New Roman"/>
-          <w:szCs w:val="20"/>
-        </w:rPr>
-      </w:pPr>
-      <w:r>
-        <w:rPr>
-          <w:rFonts w:ascii="Times New Roman" w:hAnsi="Times New Roman" w:cs="Times New Roman"/>
-          <w:szCs w:val="20"/>
-        </w:rPr>
-        <w:t xml:space="preserve">Allows </w:t>
-      </w:r>
-      <w:r>
-        <w:rPr>
-          <w:rFonts w:ascii="Times New Roman" w:hAnsi="Times New Roman" w:cs="Times New Roman"/>
-          <w:szCs w:val="20"/>
-        </w:rPr>
-        <w:t>the user to explore the encryption function</w:t>
-      </w:r>
-      <w:r>
-        <w:rPr>
-          <w:rFonts w:ascii="Times New Roman" w:hAnsi="Times New Roman" w:cs="Times New Roman"/>
-          <w:szCs w:val="20"/>
-        </w:rPr>
-        <w:t>.</w:t>
-      </w:r>
-    </w:p>
-    <w:p>
-      <w:pPr>
-        <w:rPr>
-          <w:szCs w:val="20"/>
-        </w:rPr>
-      </w:pPr>
-    </w:p>
-    <w:p>
-      <w:pPr>
-        <w:pStyle w:val="BasicFlowHeading"/>
-      </w:pPr>
-      <w:bookmarkStart w:id="3" w:name="_Toc313868574"/>
-      <w:r>
-        <w:t>Basic Flow of Events</w:t>
-      </w:r>
-      <w:bookmarkEnd w:id="3"/>
     </w:p>
     <w:p>
       <w:pPr>
@@ -1897,28 +1859,28 @@
       <w:pPr>
         <w:pStyle w:val="AlternativeFlowsHeading"/>
       </w:pPr>
-      <w:bookmarkStart w:id="4" w:name="_Toc313868575"/>
+      <w:bookmarkStart w:id="3" w:name="_Toc313868575"/>
       <w:r>
         <w:t>Alternative Flows</w:t>
       </w:r>
+      <w:bookmarkEnd w:id="3"/>
+    </w:p>
+    <w:p>
+      <w:pPr>
+        <w:rPr>
+          <w:szCs w:val="20"/>
+        </w:rPr>
+      </w:pPr>
+    </w:p>
+    <w:p>
+      <w:pPr>
+        <w:pStyle w:val="AlternativeFlow"/>
+      </w:pPr>
+      <w:bookmarkStart w:id="4" w:name="_Toc313868576"/>
+      <w:r>
+        <w:t xml:space="preserve">A1 – </w:t>
+      </w:r>
       <w:bookmarkEnd w:id="4"/>
-    </w:p>
-    <w:p>
-      <w:pPr>
-        <w:rPr>
-          <w:szCs w:val="20"/>
-        </w:rPr>
-      </w:pPr>
-    </w:p>
-    <w:p>
-      <w:pPr>
-        <w:pStyle w:val="AlternativeFlow"/>
-      </w:pPr>
-      <w:bookmarkStart w:id="5" w:name="_Toc313868576"/>
-      <w:r>
-        <w:t xml:space="preserve">A1 – </w:t>
-      </w:r>
-      <w:bookmarkEnd w:id="5"/>
       <w:r>
         <w:t xml:space="preserve">Does not </w:t>
       </w:r>
@@ -2110,13 +2072,7 @@
         <w:pStyle w:val="AlternativeFlow"/>
       </w:pPr>
       <w:r>
-        <w:t>A2</w:t>
-      </w:r>
-      <w:r>
-        <w:t xml:space="preserve"> – </w:t>
-      </w:r>
-      <w:r>
-        <w:t>User wishes to exit the simulator</w:t>
+        <w:t>A2 – User wishes to exit the simulator</w:t>
       </w:r>
     </w:p>
     <w:p>
@@ -2377,16 +2333,7 @@
         <w:pStyle w:val="AlternativeFlow"/>
       </w:pPr>
       <w:r>
-        <w:t>A</w:t>
-      </w:r>
-      <w:r>
-        <w:t>3</w:t>
-      </w:r>
-      <w:r>
-        <w:t xml:space="preserve"> – </w:t>
-      </w:r>
-      <w:r>
-        <w:t>Does not confirm to exit</w:t>
+        <w:t>A3 – Does not confirm to exit</w:t>
       </w:r>
     </w:p>
     <w:p>
@@ -2730,10 +2677,7 @@
       </w:pPr>
       <w:r>
         <w:lastRenderedPageBreak/>
-        <w:t>De</w:t>
-      </w:r>
-      <w:r>
-        <w:t>crypt</w:t>
+        <w:t>Decrypt</w:t>
       </w:r>
     </w:p>
     <w:p>
@@ -2812,14 +2756,7 @@
           <w:rFonts w:ascii="Times New Roman" w:hAnsi="Times New Roman" w:cs="Times New Roman"/>
           <w:szCs w:val="20"/>
         </w:rPr>
-        <w:t>the user to explore the de</w:t>
-      </w:r>
-      <w:r>
-        <w:rPr>
-          <w:rFonts w:ascii="Times New Roman" w:hAnsi="Times New Roman" w:cs="Times New Roman"/>
-          <w:szCs w:val="20"/>
-        </w:rPr>
-        <w:t>cryption function</w:t>
+        <w:t>the user to explore the decryption function</w:t>
       </w:r>
       <w:r>
         <w:rPr>
@@ -2870,21 +2807,7 @@
           <w:rFonts w:ascii="Times New Roman" w:hAnsi="Times New Roman" w:cs="Times New Roman"/>
           <w:szCs w:val="20"/>
         </w:rPr>
-        <w:t>User loads up simulator</w:t>
-      </w:r>
-      <w:r>
-        <w:rPr>
-          <w:rFonts w:ascii="Times New Roman" w:hAnsi="Times New Roman" w:cs="Times New Roman"/>
-          <w:szCs w:val="20"/>
-        </w:rPr>
-        <w:t xml:space="preserve"> and accesses the de</w:t>
-      </w:r>
-      <w:r>
-        <w:rPr>
-          <w:rFonts w:ascii="Times New Roman" w:hAnsi="Times New Roman" w:cs="Times New Roman"/>
-          <w:szCs w:val="20"/>
-        </w:rPr>
-        <w:t>crypt feature.</w:t>
+        <w:t>User loads up simulator and accesses the decrypt feature.</w:t>
       </w:r>
     </w:p>
     <w:p>
@@ -4117,7 +4040,13 @@
         <w:rPr>
           <w:rFonts w:ascii="Times New Roman" w:hAnsi="Times New Roman" w:cs="Times New Roman"/>
         </w:rPr>
-        <w:t>The following actors are involved in this use case: Player</w:t>
+        <w:t xml:space="preserve">The following actors are involved in this use case: </w:t>
+      </w:r>
+      <w:r>
+        <w:rPr>
+          <w:rFonts w:ascii="Times New Roman" w:hAnsi="Times New Roman" w:cs="Times New Roman"/>
+        </w:rPr>
+        <w:t>User</w:t>
       </w:r>
     </w:p>
     <w:p>
@@ -4148,7 +4077,21 @@
           <w:rFonts w:ascii="Times New Roman" w:hAnsi="Times New Roman" w:cs="Times New Roman"/>
           <w:szCs w:val="20"/>
         </w:rPr>
-        <w:t>Allows the user to exit the application.</w:t>
+        <w:t xml:space="preserve">Allows the user to exit the </w:t>
+      </w:r>
+      <w:r>
+        <w:rPr>
+          <w:rFonts w:ascii="Times New Roman" w:hAnsi="Times New Roman" w:cs="Times New Roman"/>
+          <w:szCs w:val="20"/>
+        </w:rPr>
+        <w:t>simulator</w:t>
+      </w:r>
+      <w:r>
+        <w:rPr>
+          <w:rFonts w:ascii="Times New Roman" w:hAnsi="Times New Roman" w:cs="Times New Roman"/>
+          <w:szCs w:val="20"/>
+        </w:rPr>
+        <w:t>.</w:t>
       </w:r>
     </w:p>
     <w:p>
@@ -4180,7 +4123,28 @@
           <w:rFonts w:ascii="Times New Roman" w:hAnsi="Times New Roman" w:cs="Times New Roman"/>
           <w:szCs w:val="20"/>
         </w:rPr>
-        <w:t>The use case begins when the Player loads up the game</w:t>
+        <w:t xml:space="preserve">The use case begins when the </w:t>
+      </w:r>
+      <w:r>
+        <w:rPr>
+          <w:rFonts w:ascii="Times New Roman" w:hAnsi="Times New Roman" w:cs="Times New Roman"/>
+          <w:szCs w:val="20"/>
+        </w:rPr>
+        <w:t>User</w:t>
+      </w:r>
+      <w:r>
+        <w:rPr>
+          <w:rFonts w:ascii="Times New Roman" w:hAnsi="Times New Roman" w:cs="Times New Roman"/>
+          <w:szCs w:val="20"/>
+        </w:rPr>
+        <w:t xml:space="preserve"> loads up the </w:t>
+      </w:r>
+      <w:r>
+        <w:rPr>
+          <w:rFonts w:ascii="Times New Roman" w:hAnsi="Times New Roman" w:cs="Times New Roman"/>
+          <w:szCs w:val="20"/>
+        </w:rPr>
+        <w:t>simulator.</w:t>
       </w:r>
     </w:p>
     <w:p>
@@ -4416,7 +4380,16 @@
                 <w:rFonts w:ascii="Times New Roman" w:hAnsi="Times New Roman" w:cs="Times New Roman"/>
                 <w:szCs w:val="20"/>
               </w:rPr>
-              <w:t>Application closes</w:t>
+              <w:t>Simulator</w:t>
+            </w:r>
+            <w:bookmarkStart w:id="5" w:name="_GoBack"/>
+            <w:bookmarkEnd w:id="5"/>
+            <w:r>
+              <w:rPr>
+                <w:rFonts w:ascii="Times New Roman" w:hAnsi="Times New Roman" w:cs="Times New Roman"/>
+                <w:szCs w:val="20"/>
+              </w:rPr>
+              <w:t xml:space="preserve"> closes</w:t>
             </w:r>
           </w:p>
         </w:tc>

</xml_diff>